<commit_message>
Re-Maj du diagramme des classes. Semble bien comme ça mais penser que derrière on utilise le mécanisme du pattern observer pour accéder au controleurs depuis les views.
</commit_message>
<xml_diff>
--- a/3. Execution/1. Conception/2015Java_equipe7_Spec.docx
+++ b/3. Execution/1. Conception/2015Java_equipe7_Spec.docx
@@ -2851,17 +2851,7 @@
         </w:rPr>
       </w:pPr>
       <w:r>
-        <w:t>(</w:t>
-      </w:r>
-      <w:proofErr w:type="spellStart"/>
-      <w:proofErr w:type="gramStart"/>
-      <w:r>
-        <w:t>screen</w:t>
-      </w:r>
-      <w:proofErr w:type="spellEnd"/>
-      <w:proofErr w:type="gramEnd"/>
-      <w:r>
-        <w:t xml:space="preserve"> du planning et mettre la page en paysage si besoin</w:t>
+        <w:t>(screen du planning et mettre la page en paysage si besoin</w:t>
       </w:r>
       <w:r>
         <w:t>)</w:t>
@@ -8830,16 +8820,24 @@
           </wp:inline>
         </w:drawing>
       </w:r>
-      <w:bookmarkStart w:id="16" w:name="_GoBack"/>
+    </w:p>
+    <w:p>
+      <w:pPr>
+        <w:pStyle w:val="Titre1"/>
+      </w:pPr>
+      <w:bookmarkStart w:id="16" w:name="_Toc415441317"/>
+      <w:r>
+        <w:t>Spécifications techniques</w:t>
+      </w:r>
       <w:bookmarkEnd w:id="16"/>
     </w:p>
     <w:p>
       <w:pPr>
-        <w:pStyle w:val="Titre1"/>
-      </w:pPr>
-      <w:bookmarkStart w:id="17" w:name="_Toc415441317"/>
+        <w:pStyle w:val="Titre2"/>
+      </w:pPr>
+      <w:bookmarkStart w:id="17" w:name="_Toc415441318"/>
       <w:r>
-        <w:t>Spécifications techniques</w:t>
+        <w:t>Analyse du domaine métier</w:t>
       </w:r>
       <w:bookmarkEnd w:id="17"/>
     </w:p>
@@ -8847,9 +8845,9 @@
       <w:pPr>
         <w:pStyle w:val="Titre2"/>
       </w:pPr>
-      <w:bookmarkStart w:id="18" w:name="_Toc415441318"/>
+      <w:bookmarkStart w:id="18" w:name="_Toc415441319"/>
       <w:r>
-        <w:t>Analyse du domaine métier</w:t>
+        <w:t>Diagramme de classe complet</w:t>
       </w:r>
       <w:bookmarkEnd w:id="18"/>
     </w:p>
@@ -8857,41 +8855,31 @@
       <w:pPr>
         <w:pStyle w:val="Titre2"/>
       </w:pPr>
-      <w:bookmarkStart w:id="19" w:name="_Toc415441319"/>
+      <w:bookmarkStart w:id="19" w:name="_Toc415441320"/>
       <w:r>
-        <w:t>Diagramme de classe complet</w:t>
+        <w:t>Dynamique de l’application</w:t>
       </w:r>
       <w:bookmarkEnd w:id="19"/>
     </w:p>
     <w:p>
       <w:pPr>
-        <w:pStyle w:val="Titre2"/>
-      </w:pPr>
-      <w:bookmarkStart w:id="20" w:name="_Toc415441320"/>
+        <w:pStyle w:val="Titre3"/>
+      </w:pPr>
+      <w:bookmarkStart w:id="20" w:name="_Toc415441321"/>
       <w:r>
-        <w:t>Dynamique de l’application</w:t>
+        <w:t>UC X.X</w:t>
       </w:r>
       <w:bookmarkEnd w:id="20"/>
     </w:p>
     <w:p>
       <w:pPr>
-        <w:pStyle w:val="Titre3"/>
-      </w:pPr>
-      <w:bookmarkStart w:id="21" w:name="_Toc415441321"/>
-      <w:r>
-        <w:t>UC X.X</w:t>
-      </w:r>
-      <w:bookmarkEnd w:id="21"/>
-    </w:p>
-    <w:p>
-      <w:pPr>
         <w:pStyle w:val="Titre2"/>
       </w:pPr>
-      <w:bookmarkStart w:id="22" w:name="_Toc415441322"/>
+      <w:bookmarkStart w:id="21" w:name="_Toc415441322"/>
       <w:r>
         <w:t>Architecture de déploiement</w:t>
       </w:r>
-      <w:bookmarkEnd w:id="22"/>
+      <w:bookmarkEnd w:id="21"/>
     </w:p>
     <w:p>
       <w:r>
@@ -8938,23 +8926,7 @@
         <w:contextualSpacing w:val="0"/>
       </w:pPr>
       <w:r>
-        <w:t xml:space="preserve">Package contenant les librairies JAR du projet et une installation du JRE (Java </w:t>
-      </w:r>
-      <w:proofErr w:type="spellStart"/>
-      <w:r>
-        <w:t>Runtime</w:t>
-      </w:r>
-      <w:proofErr w:type="spellEnd"/>
-      <w:r>
-        <w:t xml:space="preserve"> </w:t>
-      </w:r>
-      <w:proofErr w:type="spellStart"/>
-      <w:r>
-        <w:t>Environment</w:t>
-      </w:r>
-      <w:proofErr w:type="spellEnd"/>
-      <w:r>
-        <w:t>) contenant une machine virtuelle Java, pour un PC qui ne serait pas encore équipé de Java.</w:t>
+        <w:t>Package contenant les librairies JAR du projet et une installation du JRE (Java Runtime Environment) contenant une machine virtuelle Java, pour un PC qui ne serait pas encore équipé de Java.</w:t>
       </w:r>
     </w:p>
     <w:p>
@@ -8982,7 +8954,7 @@
           <v:shape id="_x0000_i1025" type="#_x0000_t75" style="width:324pt;height:332.75pt" o:ole="">
             <v:imagedata r:id="rId11" o:title=""/>
           </v:shape>
-          <o:OLEObject Type="Embed" ProgID="Visio.Drawing.15" ShapeID="_x0000_i1025" DrawAspect="Content" ObjectID="_1489239500" r:id="rId12"/>
+          <o:OLEObject Type="Embed" ProgID="Visio.Drawing.15" ShapeID="_x0000_i1025" DrawAspect="Content" ObjectID="_1490390751" r:id="rId12"/>
         </w:object>
       </w:r>
     </w:p>
@@ -8990,10 +8962,12 @@
       <w:pPr>
         <w:pStyle w:val="Titre2"/>
       </w:pPr>
-      <w:bookmarkStart w:id="23" w:name="_Toc415441323"/>
+      <w:bookmarkStart w:id="22" w:name="_Toc415441323"/>
       <w:r>
-        <w:t>Choix des librairies externes</w:t>
+        <w:t>Choix des librairies</w:t>
       </w:r>
+      <w:bookmarkStart w:id="23" w:name="_GoBack"/>
+      <w:bookmarkEnd w:id="22"/>
       <w:bookmarkEnd w:id="23"/>
     </w:p>
     <w:p>
@@ -9162,9 +9136,9 @@
       <w:tblLook w:val="04A0" w:firstRow="1" w:lastRow="0" w:firstColumn="1" w:lastColumn="0" w:noHBand="0" w:noVBand="1"/>
     </w:tblPr>
     <w:tblGrid>
-      <w:gridCol w:w="3027"/>
+      <w:gridCol w:w="3026"/>
       <w:gridCol w:w="3017"/>
-      <w:gridCol w:w="3028"/>
+      <w:gridCol w:w="3029"/>
     </w:tblGrid>
     <w:tr>
       <w:tc>
@@ -9188,7 +9162,7 @@
             <w:rPr>
               <w:noProof/>
             </w:rPr>
-            <w:t>30 mars 2015</w:t>
+            <w:t>13 avril 2015</w:t>
           </w:r>
           <w:r>
             <w:fldChar w:fldCharType="end"/>
@@ -9293,7 +9267,7 @@
             <w:rPr>
               <w:noProof/>
             </w:rPr>
-            <w:t>9</w:t>
+            <w:t>10</w:t>
           </w:r>
           <w:r>
             <w:fldChar w:fldCharType="end"/>
@@ -9301,27 +9275,14 @@
           <w:r>
             <w:t xml:space="preserve"> sur </w:t>
           </w:r>
-          <w:r>
-            <w:fldChar w:fldCharType="begin"/>
-          </w:r>
-          <w:r>
-            <w:instrText xml:space="preserve"> NUMPAGES   \* MERGEFORMAT </w:instrText>
-          </w:r>
-          <w:r>
-            <w:fldChar w:fldCharType="separate"/>
-          </w:r>
-          <w:r>
-            <w:rPr>
-              <w:noProof/>
-            </w:rPr>
-            <w:t>11</w:t>
-          </w:r>
-          <w:r>
-            <w:rPr>
-              <w:noProof/>
-            </w:rPr>
-            <w:fldChar w:fldCharType="end"/>
-          </w:r>
+          <w:fldSimple w:instr=" NUMPAGES   \* MERGEFORMAT ">
+            <w:r>
+              <w:rPr>
+                <w:noProof/>
+              </w:rPr>
+              <w:t>11</w:t>
+            </w:r>
+          </w:fldSimple>
         </w:p>
       </w:tc>
     </w:tr>
@@ -13221,7 +13182,7 @@
 </file>
 
 <file path=customXml/itemProps2.xml><?xml version="1.0" encoding="utf-8"?>
-<ds:datastoreItem xmlns:ds="http://schemas.openxmlformats.org/officeDocument/2006/customXml" ds:itemID="{F7E0F6FC-2033-423B-955F-31DE260A4D0A}">
+<ds:datastoreItem xmlns:ds="http://schemas.openxmlformats.org/officeDocument/2006/customXml" ds:itemID="{BBB4EDB1-2A4C-498B-BD42-A2B2123CB846}">
   <ds:schemaRefs>
     <ds:schemaRef ds:uri="http://schemas.openxmlformats.org/officeDocument/2006/bibliography"/>
   </ds:schemaRefs>

</xml_diff>